<commit_message>
Test coverage document, updated group reflection
</commit_message>
<xml_diff>
--- a/Documents/Group Reflection.docx
+++ b/Documents/Group Reflection.docx
@@ -19,6 +19,7 @@
           <w:numId w:val="1"/>
         </w:numPr>
       </w:pPr>
+      <w:bookmarkStart w:id="0" w:name="_Hlk183696043"/>
       <w:r>
         <w:t>Dominik Wójciak A00310099</w:t>
       </w:r>
@@ -71,6 +72,7 @@
         <w:t>Mohid Shahid A00312257</w:t>
       </w:r>
     </w:p>
+    <w:bookmarkEnd w:id="0"/>
     <w:p/>
     <w:p>
       <w:pPr>
@@ -100,15 +102,7 @@
         <w:t xml:space="preserve">(SDLC) </w:t>
       </w:r>
       <w:r>
-        <w:t xml:space="preserve">was an agile approach however, in execution our approach was more </w:t>
-      </w:r>
-      <w:proofErr w:type="gramStart"/>
-      <w:r>
-        <w:t>plan</w:t>
-      </w:r>
-      <w:proofErr w:type="gramEnd"/>
-      <w:r>
-        <w:t xml:space="preserve"> driven such as waterfall and was pointed out in our weekly stand ups. We learned that while we understood the theory of an agile approach</w:t>
+        <w:t>was an agile approach however, in execution our approach was more plan driven such as waterfall and was pointed out in our weekly stand ups. We learned that while we understood the theory of an agile approach</w:t>
       </w:r>
       <w:r>
         <w:t xml:space="preserve">, in practice, it was much harder and more nuanced to implement showing our lack of experience with SDLCs. We needed to take a step back and look at our chosen approach again to fully understand it as best we could so we could deal with any new difficulties and observations made week to week on our progress both on the project and as a group. During our </w:t>
@@ -144,15 +138,7 @@
         <w:t>led</w:t>
       </w:r>
       <w:r>
-        <w:t xml:space="preserve"> us to </w:t>
-      </w:r>
-      <w:proofErr w:type="gramStart"/>
-      <w:r>
-        <w:t>open up</w:t>
-      </w:r>
-      <w:proofErr w:type="gramEnd"/>
-      <w:r>
-        <w:t xml:space="preserve"> to each other about personal issues affecting our productivity</w:t>
+        <w:t xml:space="preserve"> us to open up to each other about personal issues affecting our productivity</w:t>
       </w:r>
       <w:r>
         <w:t xml:space="preserve"> </w:t>
@@ -332,7 +318,16 @@
         <w:ind w:firstLine="720"/>
       </w:pPr>
       <w:r>
-        <w:t>Throughout the course of the project our estimations on everything after we completed the requirements were far too optimistic. This was due to our skill levels</w:t>
+        <w:t>The biggest issue was we were a team of individual’s as opposed to team players which stunted progress and we didn’t realise it initially</w:t>
+      </w:r>
+      <w:r>
+        <w:t xml:space="preserve"> and not engaging with the process fully or correctly ie code written before tests</w:t>
+      </w:r>
+      <w:r>
+        <w:t>. Next, t</w:t>
+      </w:r>
+      <w:r>
+        <w:t>hroughout the course of the project our estimations on everything after we completed the requirements were far too optimistic. This was due to our skill levels</w:t>
       </w:r>
       <w:r>
         <w:t xml:space="preserve">, </w:t>
@@ -347,16 +342,20 @@
         <w:t>midterm,</w:t>
       </w:r>
       <w:r>
-        <w:t xml:space="preserve"> the estimations improved but were still out but not by a country mile. </w:t>
+        <w:t xml:space="preserve"> the estimations improved but were still out</w:t>
+      </w:r>
+      <w:r>
+        <w:t xml:space="preserve">, </w:t>
+      </w:r>
+      <w:r>
+        <w:t xml:space="preserve">but not by a country mile. </w:t>
       </w:r>
       <w:r>
         <w:t xml:space="preserve">Lack of communication before our midterm epiphany affected the overall outcome due to half the time having gone by before we got a handle on it. It was hard having our shortcomings pointed </w:t>
       </w:r>
-      <w:proofErr w:type="gramStart"/>
-      <w:r>
-        <w:t>out</w:t>
-      </w:r>
-      <w:proofErr w:type="gramEnd"/>
+      <w:r>
+        <w:t>out,</w:t>
+      </w:r>
       <w:r>
         <w:t xml:space="preserve"> but it was necessary. It often takes an outsider looking in to see what’s going on as we were blinded initially by our own estimations of how well we were doing. One final aspect that </w:t>
       </w:r>
@@ -457,7 +456,7 @@
       <w:lvlText w:val="%1."/>
       <w:lvlJc w:val="left"/>
       <w:pPr>
-        <w:ind w:left="720" w:hanging="360"/>
+        <w:ind w:left="360" w:hanging="360"/>
       </w:pPr>
     </w:lvl>
     <w:lvl w:ilvl="1" w:tplc="18090019" w:tentative="1">
@@ -466,7 +465,7 @@
       <w:lvlText w:val="%2."/>
       <w:lvlJc w:val="left"/>
       <w:pPr>
-        <w:ind w:left="1440" w:hanging="360"/>
+        <w:ind w:left="1080" w:hanging="360"/>
       </w:pPr>
     </w:lvl>
     <w:lvl w:ilvl="2" w:tplc="1809001B" w:tentative="1">
@@ -475,7 +474,7 @@
       <w:lvlText w:val="%3."/>
       <w:lvlJc w:val="right"/>
       <w:pPr>
-        <w:ind w:left="2160" w:hanging="180"/>
+        <w:ind w:left="1800" w:hanging="180"/>
       </w:pPr>
     </w:lvl>
     <w:lvl w:ilvl="3" w:tplc="1809000F" w:tentative="1">
@@ -484,7 +483,7 @@
       <w:lvlText w:val="%4."/>
       <w:lvlJc w:val="left"/>
       <w:pPr>
-        <w:ind w:left="2880" w:hanging="360"/>
+        <w:ind w:left="2520" w:hanging="360"/>
       </w:pPr>
     </w:lvl>
     <w:lvl w:ilvl="4" w:tplc="18090019" w:tentative="1">
@@ -493,7 +492,7 @@
       <w:lvlText w:val="%5."/>
       <w:lvlJc w:val="left"/>
       <w:pPr>
-        <w:ind w:left="3600" w:hanging="360"/>
+        <w:ind w:left="3240" w:hanging="360"/>
       </w:pPr>
     </w:lvl>
     <w:lvl w:ilvl="5" w:tplc="1809001B" w:tentative="1">
@@ -502,7 +501,7 @@
       <w:lvlText w:val="%6."/>
       <w:lvlJc w:val="right"/>
       <w:pPr>
-        <w:ind w:left="4320" w:hanging="180"/>
+        <w:ind w:left="3960" w:hanging="180"/>
       </w:pPr>
     </w:lvl>
     <w:lvl w:ilvl="6" w:tplc="1809000F" w:tentative="1">
@@ -511,7 +510,7 @@
       <w:lvlText w:val="%7."/>
       <w:lvlJc w:val="left"/>
       <w:pPr>
-        <w:ind w:left="5040" w:hanging="360"/>
+        <w:ind w:left="4680" w:hanging="360"/>
       </w:pPr>
     </w:lvl>
     <w:lvl w:ilvl="7" w:tplc="18090019" w:tentative="1">
@@ -520,7 +519,7 @@
       <w:lvlText w:val="%8."/>
       <w:lvlJc w:val="left"/>
       <w:pPr>
-        <w:ind w:left="5760" w:hanging="360"/>
+        <w:ind w:left="5400" w:hanging="360"/>
       </w:pPr>
     </w:lvl>
     <w:lvl w:ilvl="8" w:tplc="1809001B" w:tentative="1">
@@ -529,7 +528,7 @@
       <w:lvlText w:val="%9."/>
       <w:lvlJc w:val="right"/>
       <w:pPr>
-        <w:ind w:left="6480" w:hanging="180"/>
+        <w:ind w:left="6120" w:hanging="180"/>
       </w:pPr>
     </w:lvl>
   </w:abstractNum>

</xml_diff>